<commit_message>
Bring Changes from v23 and compile for v24
</commit_message>
<xml_diff>
--- a/Localizare Support Soft Layouturi Comerciale/src/rdlc/SSA Standard Sales - Invoice.docx
+++ b/Localizare Support Soft Layouturi Comerciale/src/rdlc/SSA Standard Sales - Invoice.docx
@@ -17292,6 +17292,8 @@
  
      < L a b e l s >   
+         < C a p i t a l S t o c k C p t > C a p i t a l S t o c k C p t < / C a p i t a l S t o c k C p t > + 
          < C o m p a n y I n f o _ B a n k N a m e 1 C a p t i o n > C o m p a n y I n f o _ B a n k N a m e 1 C a p t i o n < / C o m p a n y I n f o _ B a n k N a m e 1 C a p t i o n >   
          < C o m p a n y I n f o _ B a n k N a m e 2 C a p t i o n > C o m p a n y I n f o _ B a n k N a m e 2 C a p t i o n < / C o m p a n y I n f o _ B a n k N a m e 2 C a p t i o n > @@ -17316,14 +17318,40 @@
  
          < C o m p a n y I n f o _ S h i p t o P o s t C o d e C a p t i o n > C o m p a n y I n f o _ S h i p t o P o s t C o d e C a p t i o n < / C o m p a n y I n f o _ S h i p t o P o s t C o d e C a p t i o n >   
-         < C o m p a n y I n f o _ S S A C a p i t a l S t o c k C a p t i o n > C o m p a n y I n f o _ S S A C a p i t a l S t o c k C a p t i o n < / C o m p a n y I n f o _ S S A C a p i t a l S t o c k C a p t i o n > - 
          < C o m p a n y I n f o _ S W I F T C o d e 1 C a p t i o n > C o m p a n y I n f o _ S W I F T C o d e 1 C a p t i o n < / C o m p a n y I n f o _ S W I F T C o d e 1 C a p t i o n >   
          < C o m p a n y I n f o _ S W I F T C o d e 2 C a p t i o n > C o m p a n y I n f o _ S W I F T C o d e 2 C a p t i o n < / C o m p a n y I n f o _ S W I F T C o d e 2 C a p t i o n >   
+         < C o t a T V A C p t > C o t a T V A C p t < / C o t a T V A C p t > + 
+         < C u s t o m e r C p t > C u s t o m e r C p t < / C u s t o m e r C p t > + 
+         < D e l e g a t e N a m e C p t > D e l e g a t e N a m e C p t < / D e l e g a t e N a m e C p t > + 
+         < F i r s t N a m e L a s t N a m e C p t > F i r s t N a m e L a s t N a m e C p t < / F i r s t N a m e L a s t N a m e C p t > + 
+         < L i n e D e s c r i p t i o n C p t > L i n e D e s c r i p t i o n C p t < / L i n e D e s c r i p t i o n C p t > + 
+         < N r R e g C o m C p t > N r R e g C o m C p t < / N r R e g C o m C p t > + 
+         < P u n c t D e L u c r u C p t > P u n c t D e L u c r u C p t < / P u n c t D e L u c r u C p t > + 
+         < R e c e i v i n g C p t > R e c e i v i n g C p t < / R e c e i v i n g C p t > + 
+         < R e g i m T V A C p t > R e g i m T V A C p t < / R e g i m T V A C p t > + 
+         < S e d i u C p t > S e d i u C p t < / S e d i u C p t > + 
+         < S i g n a t u r e s C p t > S i g n a t u r e s C p t < / S i g n a t u r e s C p t > + 
          < S S A _ C o m m e r c e _ T r a d e _ N o _ C a p t i o n > S S A _ C o m m e r c e _ T r a d e _ N o _ C a p t i o n < / S S A _ C o m m e r c e _ T r a d e _ N o _ C a p t i o n >   
+         < S u p p l i e r S i g n a t u r e C p t > S u p p l i e r S i g n a t u r e C p t < / S u p p l i e r S i g n a t u r e C p t > + 
+         < V A T A m o u n t C p t > V A T A m o u n t C p t < / V A T A m o u n t C p t > + 
+         < V e n d o r C p t > V e n d o r C p t < / V e n d o r C p t > + 
      < / L a b e l s >   
      < H e a d e r > @@ -17444,6 +17472,8 @@
  
          < C o p y _ L b l > C o p y _ L b l < / C o p y _ L b l >   
+         < C o t a T V A > C o t a T V A < / C o t a T V A > + 
          < C u s t o m e r A d d r e s s 1 > C u s t o m e r A d d r e s s 1 < / C u s t o m e r A d d r e s s 1 >   
          < C u s t o m e r A d d r e s s 2 > C u s t o m e r A d d r e s s 2 < / C u s t o m e r A d d r e s s 2 > @@ -17484,6 +17514,8 @@
  
          < E x c h a n g e R a t e A s T e x t > E x c h a n g e R a t e A s T e x t < / E x c h a n g e R a t e A s T e x t >   
+         < E x c h a n g e R a t e L b l T e x t > E x c h a n g e R a t e L b l T e x t < / E x c h a n g e R a t e L b l T e x t > + 
          < F r o m _ L b l > F r o m _ L b l < / F r o m _ L b l >   
          < G l o b a l L o c a t i o n N u m b e r > G l o b a l L o c a t i o n N u m b e r < / G l o b a l L o c a t i o n N u m b e r > @@ -17504,6 +17536,8 @@
  
          < L o c a l C u r r e n c y _ L b l > L o c a l C u r r e n c y _ L b l < / L o c a l C u r r e n c y _ L b l >   
+         < L o z a l i z a t i o n S e t u p _ S i s t e m T V A > L o z a l i z a t i o n S e t u p _ S i s t e m T V A < / L o z a l i z a t i o n S e t u p _ S i s t e m T V A > + 
          < N r C r t L b l > N r C r t L b l < / N r C r t L b l >   
          < O r d e r N o > O r d e r N o < / O r d e r N o > @@ -17596,6 +17630,8 @@
  
          < S h o w W o r k D e s c r i p t i o n > S h o w W o r k D e s c r i p t i o n < / S h o w W o r k D e s c r i p t i o n >   
+         < S S A V A T C l a u s e > S S A V A T C l a u s e < / S S A V A T C l a u s e > + 
          < S S A _ C o m m e r c e _ T r a d e _ N o _ > S S A _ C o m m e r c e _ T r a d e _ N o _ < / S S A _ C o m m e r c e _ T r a d e _ N o _ >   
          < S u b t o t a l _ L b l > S u b t o t a l _ L b l < / S u b t o t a l _ L b l > @@ -17606,6 +17642,8 @@
  
          < U n i t o f M e a s u r e L b l > U n i t o f M e a s u r e L b l < / U n i t o f M e a s u r e L b l >   
+         < U s e r R e c _ F u l l N a m e > U s e r R e c _ F u l l N a m e < / U s e r R e c _ F u l l N a m e > + 
          < V A T A m o u n t S p e c i f i c a t i o n _ L b l > V A T A m o u n t S p e c i f i c a t i o n _ L b l < / V A T A m o u n t S p e c i f i c a t i o n _ L b l >   
          < V A T A m o u n t _ L b l > V A T A m o u n t _ L b l < / V A T A m o u n t _ L b l > @@ -17672,6 +17710,8 @@
  
              < n r c r t > n r c r t < / n r c r t >   
+             < N r C r t T e x t > N r C r t T e x t < / N r C r t T e x t > + 
              < P r i c e P e r _ L b l > P r i c e P e r _ L b l < / P r i c e P e r _ L b l >   
              < P r i c e _ L b l > P r i c e _ L b l < / P r i c e _ L b l > @@ -17699,6 +17739,8 @@
              < U n i t P r i c e _ L b l > U n i t P r i c e _ L b l < / U n i t P r i c e _ L b l >   
              < U n i t _ L b l > U n i t _ L b l < / U n i t _ L b l > + 
+             < V A T A m o u n t > V A T A m o u n t < / V A T A m o u n t >   
              < V A T I d e n t i f i e r _ L i n e > V A T I d e n t i f i e r _ L i n e < / V A T I d e n t i f i e r _ L i n e >   

</xml_diff>